<commit_message>
update tampilan dan historical
</commit_message>
<xml_diff>
--- a/laporan/COVER.docx
+++ b/laporan/COVER.docx
@@ -13,16 +13,24 @@
           <w:szCs w:val="28"/>
         </w:rPr>
       </w:pPr>
-      <w:bookmarkStart w:id="0" w:name="page1"/>
-      <w:bookmarkEnd w:id="0"/>
       <w:r>
         <w:rPr>
           <w:rFonts w:asciiTheme="majorBidi" w:eastAsia="Times New Roman" w:hAnsiTheme="majorBidi" w:cstheme="majorBidi"/>
           <w:b/>
           <w:sz w:val="28"/>
           <w:szCs w:val="28"/>
-        </w:rPr>
-        <w:t>PROPOSAL KULIAH KERJA PRAKT</w:t>
+          <w:lang w:val="en-US"/>
+        </w:rPr>
+        <w:t xml:space="preserve">LAPORAN </w:t>
+      </w:r>
+      <w:r>
+        <w:rPr>
+          <w:rFonts w:asciiTheme="majorBidi" w:eastAsia="Times New Roman" w:hAnsiTheme="majorBidi" w:cstheme="majorBidi"/>
+          <w:b/>
+          <w:sz w:val="28"/>
+          <w:szCs w:val="28"/>
+        </w:rPr>
+        <w:t>KULIAH KERJA PRAKT</w:t>
       </w:r>
       <w:r>
         <w:rPr>
@@ -62,7 +70,26 @@
           <w:sz w:val="28"/>
           <w:szCs w:val="28"/>
         </w:rPr>
-        <w:t>APLIKASI SURAT MASUK DAN SURAT KELUAR PADA PIMPINAN DAERAH MUHAMMADIYAH BEKASI</w:t>
+        <w:t xml:space="preserve">APLIKASI </w:t>
+      </w:r>
+      <w:r>
+        <w:rPr>
+          <w:rFonts w:asciiTheme="majorBidi" w:eastAsia="Times New Roman" w:hAnsiTheme="majorBidi" w:cstheme="majorBidi"/>
+          <w:b/>
+          <w:sz w:val="28"/>
+          <w:szCs w:val="28"/>
+          <w:lang w:val="en-US"/>
+        </w:rPr>
+        <w:t>E-ARSIP</w:t>
+      </w:r>
+      <w:r>
+        <w:rPr>
+          <w:rFonts w:asciiTheme="majorBidi" w:eastAsia="Times New Roman" w:hAnsiTheme="majorBidi" w:cstheme="majorBidi"/>
+          <w:b/>
+          <w:sz w:val="28"/>
+          <w:szCs w:val="28"/>
+        </w:rPr>
+        <w:t xml:space="preserve"> PADA PIMPINAN DAERAH MUHAMMADIYAH BEKASI</w:t>
       </w:r>
     </w:p>
     <w:p>
@@ -81,10 +108,10 @@
           <w:noProof/>
           <w:sz w:val="24"/>
           <w:szCs w:val="24"/>
-          <w:lang w:val="en-US" w:eastAsia="en-US"/>
+          <w:lang w:val="en-US" w:eastAsia="en-US" w:bidi="th-TH"/>
         </w:rPr>
         <w:drawing>
-          <wp:anchor distT="0" distB="0" distL="114300" distR="114300" simplePos="0" relativeHeight="251659264" behindDoc="1" locked="0" layoutInCell="1" allowOverlap="1">
+          <wp:anchor distT="0" distB="0" distL="114300" distR="114300" simplePos="0" relativeHeight="251659264" behindDoc="1" locked="0" layoutInCell="1" allowOverlap="1" wp14:anchorId="3B34A664" wp14:editId="6DE0158E">
             <wp:simplePos x="0" y="0"/>
             <wp:positionH relativeFrom="column">
               <wp:posOffset>1913890</wp:posOffset>
@@ -437,7 +464,9 @@
       </w:tblPr>
       <w:tblGrid>
         <w:gridCol w:w="3012"/>
-        <w:gridCol w:w="2233"/>
+        <w:gridCol w:w="1099"/>
+        <w:gridCol w:w="1134"/>
+        <w:gridCol w:w="1099"/>
       </w:tblGrid>
       <w:tr>
         <w:trPr>
@@ -445,7 +474,8 @@
         </w:trPr>
         <w:tc>
           <w:tcPr>
-            <w:tcW w:w="3012" w:type="dxa"/>
+            <w:tcW w:w="4111" w:type="dxa"/>
+            <w:gridSpan w:val="2"/>
             <w:shd w:val="clear" w:color="auto" w:fill="auto"/>
             <w:vAlign w:val="bottom"/>
           </w:tcPr>
@@ -458,6 +488,7 @@
                 <w:b/>
                 <w:sz w:val="28"/>
                 <w:szCs w:val="28"/>
+                <w:lang w:val="en-US"/>
               </w:rPr>
             </w:pPr>
             <w:r>
@@ -467,13 +498,45 @@
                 <w:sz w:val="28"/>
                 <w:szCs w:val="28"/>
               </w:rPr>
-              <w:t>Oleh :</w:t>
+              <w:t>Oleh</w:t>
             </w:r>
+            <w:r>
+              <w:rPr>
+                <w:rFonts w:asciiTheme="majorBidi" w:eastAsia="Times New Roman" w:hAnsiTheme="majorBidi" w:cstheme="majorBidi"/>
+                <w:b/>
+                <w:sz w:val="28"/>
+                <w:szCs w:val="28"/>
+                <w:lang w:val="en-US"/>
+              </w:rPr>
+              <w:t>:</w:t>
+            </w:r>
+            <w:r>
+              <w:rPr>
+                <w:rFonts w:asciiTheme="majorBidi" w:eastAsia="Times New Roman" w:hAnsiTheme="majorBidi" w:cstheme="majorBidi"/>
+                <w:b/>
+                <w:sz w:val="28"/>
+                <w:szCs w:val="28"/>
+              </w:rPr>
+              <w:t xml:space="preserve"> </w:t>
+            </w:r>
+            <w:r>
+              <w:rPr>
+                <w:rFonts w:asciiTheme="majorBidi" w:eastAsia="Times New Roman" w:hAnsiTheme="majorBidi" w:cstheme="majorBidi"/>
+                <w:b/>
+                <w:sz w:val="28"/>
+                <w:szCs w:val="28"/>
+                <w:lang w:val="en-US"/>
+              </w:rPr>
+              <w:t>Kelompok 7</w:t>
+            </w:r>
+            <w:bookmarkStart w:id="0" w:name="_GoBack"/>
+            <w:bookmarkEnd w:id="0"/>
           </w:p>
         </w:tc>
         <w:tc>
           <w:tcPr>
             <w:tcW w:w="2233" w:type="dxa"/>
+            <w:gridSpan w:val="2"/>
             <w:shd w:val="clear" w:color="auto" w:fill="auto"/>
             <w:vAlign w:val="bottom"/>
           </w:tcPr>
@@ -491,6 +554,8 @@
       </w:tr>
       <w:tr>
         <w:trPr>
+          <w:gridAfter w:val="1"/>
+          <w:wAfter w:w="1099" w:type="dxa"/>
           <w:trHeight w:val="914"/>
         </w:trPr>
         <w:tc>
@@ -523,6 +588,7 @@
         <w:tc>
           <w:tcPr>
             <w:tcW w:w="2233" w:type="dxa"/>
+            <w:gridSpan w:val="2"/>
             <w:shd w:val="clear" w:color="auto" w:fill="auto"/>
             <w:vAlign w:val="bottom"/>
           </w:tcPr>
@@ -551,6 +617,8 @@
       </w:tr>
       <w:tr>
         <w:trPr>
+          <w:gridAfter w:val="1"/>
+          <w:wAfter w:w="1099" w:type="dxa"/>
           <w:trHeight w:val="458"/>
         </w:trPr>
         <w:tc>
@@ -583,6 +651,7 @@
         <w:tc>
           <w:tcPr>
             <w:tcW w:w="2233" w:type="dxa"/>
+            <w:gridSpan w:val="2"/>
             <w:shd w:val="clear" w:color="auto" w:fill="auto"/>
             <w:vAlign w:val="bottom"/>
           </w:tcPr>
@@ -611,6 +680,8 @@
       </w:tr>
       <w:tr>
         <w:trPr>
+          <w:gridAfter w:val="1"/>
+          <w:wAfter w:w="1099" w:type="dxa"/>
           <w:trHeight w:val="459"/>
         </w:trPr>
         <w:tc>
@@ -643,6 +714,7 @@
         <w:tc>
           <w:tcPr>
             <w:tcW w:w="2233" w:type="dxa"/>
+            <w:gridSpan w:val="2"/>
             <w:shd w:val="clear" w:color="auto" w:fill="auto"/>
             <w:vAlign w:val="bottom"/>
           </w:tcPr>
@@ -671,6 +743,8 @@
       </w:tr>
       <w:tr>
         <w:trPr>
+          <w:gridAfter w:val="1"/>
+          <w:wAfter w:w="1099" w:type="dxa"/>
           <w:trHeight w:val="458"/>
         </w:trPr>
         <w:tc>
@@ -703,6 +777,7 @@
         <w:tc>
           <w:tcPr>
             <w:tcW w:w="2233" w:type="dxa"/>
+            <w:gridSpan w:val="2"/>
             <w:shd w:val="clear" w:color="auto" w:fill="auto"/>
             <w:vAlign w:val="bottom"/>
           </w:tcPr>
@@ -731,6 +806,8 @@
       </w:tr>
       <w:tr>
         <w:trPr>
+          <w:gridAfter w:val="1"/>
+          <w:wAfter w:w="1099" w:type="dxa"/>
           <w:trHeight w:val="456"/>
         </w:trPr>
         <w:tc>
@@ -763,6 +840,7 @@
         <w:tc>
           <w:tcPr>
             <w:tcW w:w="2233" w:type="dxa"/>
+            <w:gridSpan w:val="2"/>
             <w:shd w:val="clear" w:color="auto" w:fill="auto"/>
             <w:vAlign w:val="bottom"/>
           </w:tcPr>
@@ -791,6 +869,8 @@
       </w:tr>
       <w:tr>
         <w:trPr>
+          <w:gridAfter w:val="1"/>
+          <w:wAfter w:w="1099" w:type="dxa"/>
           <w:trHeight w:val="458"/>
         </w:trPr>
         <w:tc>
@@ -823,6 +903,7 @@
         <w:tc>
           <w:tcPr>
             <w:tcW w:w="2233" w:type="dxa"/>
+            <w:gridSpan w:val="2"/>
             <w:shd w:val="clear" w:color="auto" w:fill="auto"/>
             <w:vAlign w:val="bottom"/>
           </w:tcPr>
@@ -851,6 +932,8 @@
       </w:tr>
       <w:tr>
         <w:trPr>
+          <w:gridAfter w:val="1"/>
+          <w:wAfter w:w="1099" w:type="dxa"/>
           <w:trHeight w:val="458"/>
         </w:trPr>
         <w:tc>
@@ -883,6 +966,7 @@
         <w:tc>
           <w:tcPr>
             <w:tcW w:w="2233" w:type="dxa"/>
+            <w:gridSpan w:val="2"/>
             <w:shd w:val="clear" w:color="auto" w:fill="auto"/>
             <w:vAlign w:val="bottom"/>
           </w:tcPr>
@@ -1037,6 +1121,9 @@
     <w:p>
       <w:pPr>
         <w:jc w:val="center"/>
+        <w:rPr>
+          <w:lang w:val="en-US"/>
+        </w:rPr>
       </w:pPr>
       <w:r>
         <w:rPr>
@@ -1045,10 +1132,18 @@
           <w:sz w:val="28"/>
           <w:szCs w:val="28"/>
         </w:rPr>
-        <w:t>TAHUN 2019</w:t>
+        <w:t xml:space="preserve">TAHUN </w:t>
       </w:r>
-      <w:bookmarkStart w:id="1" w:name="_GoBack"/>
-      <w:bookmarkEnd w:id="1"/>
+      <w:r>
+        <w:rPr>
+          <w:rFonts w:asciiTheme="majorBidi" w:eastAsia="Times New Roman" w:hAnsiTheme="majorBidi" w:cstheme="majorBidi"/>
+          <w:b/>
+          <w:sz w:val="28"/>
+          <w:szCs w:val="28"/>
+          <w:lang w:val="en-US"/>
+        </w:rPr>
+        <w:t>2020</w:t>
+      </w:r>
     </w:p>
     <w:sectPr>
       <w:pgSz w:w="11906" w:h="16838"/>
@@ -1103,7 +1198,7 @@
     <w:lsdException w:name="Subtitle" w:semiHidden="0" w:uiPriority="11" w:unhideWhenUsed="0" w:qFormat="1"/>
     <w:lsdException w:name="Strong" w:semiHidden="0" w:uiPriority="22" w:unhideWhenUsed="0" w:qFormat="1"/>
     <w:lsdException w:name="Emphasis" w:semiHidden="0" w:uiPriority="20" w:unhideWhenUsed="0" w:qFormat="1"/>
-    <w:lsdException w:name="Table Grid" w:semiHidden="0" w:uiPriority="59" w:unhideWhenUsed="0"/>
+    <w:lsdException w:name="Table Grid" w:uiPriority="59"/>
     <w:lsdException w:name="Placeholder Text" w:unhideWhenUsed="0"/>
     <w:lsdException w:name="No Spacing" w:semiHidden="0" w:uiPriority="1" w:unhideWhenUsed="0" w:qFormat="1"/>
     <w:lsdException w:name="Light Shading" w:semiHidden="0" w:uiPriority="60" w:unhideWhenUsed="0"/>
@@ -1303,7 +1398,7 @@
     <w:lsdException w:name="Subtitle" w:semiHidden="0" w:uiPriority="11" w:unhideWhenUsed="0" w:qFormat="1"/>
     <w:lsdException w:name="Strong" w:semiHidden="0" w:uiPriority="22" w:unhideWhenUsed="0" w:qFormat="1"/>
     <w:lsdException w:name="Emphasis" w:semiHidden="0" w:uiPriority="20" w:unhideWhenUsed="0" w:qFormat="1"/>
-    <w:lsdException w:name="Table Grid" w:semiHidden="0" w:uiPriority="59" w:unhideWhenUsed="0"/>
+    <w:lsdException w:name="Table Grid" w:uiPriority="59"/>
     <w:lsdException w:name="Placeholder Text" w:unhideWhenUsed="0"/>
     <w:lsdException w:name="No Spacing" w:semiHidden="0" w:uiPriority="1" w:unhideWhenUsed="0" w:qFormat="1"/>
     <w:lsdException w:name="Light Shading" w:semiHidden="0" w:uiPriority="60" w:unhideWhenUsed="0"/>

</xml_diff>